<commit_message>
Commit algorithm and py
</commit_message>
<xml_diff>
--- a/algorithm.docx
+++ b/algorithm.docx
@@ -1,6 +1,6 @@
 
 <file path=word/document.xml><?xml version="1.0" encoding="utf-8"?>
-<w:document xmlns:wpc="http://schemas.microsoft.com/office/word/2010/wordprocessingCanvas" xmlns:cx="http://schemas.microsoft.com/office/drawing/2014/chartex" xmlns:cx1="http://schemas.microsoft.com/office/drawing/2015/9/8/chartex" xmlns:cx2="http://schemas.microsoft.com/office/drawing/2015/10/21/chartex" xmlns:cx3="http://schemas.microsoft.com/office/drawing/2016/5/9/chartex" xmlns:cx4="http://schemas.microsoft.com/office/drawing/2016/5/10/chartex" xmlns:cx5="http://schemas.microsoft.com/office/drawing/2016/5/11/chartex" xmlns:cx6="http://schemas.microsoft.com/office/drawing/2016/5/12/chartex" xmlns:cx7="http://schemas.microsoft.com/office/drawing/2016/5/13/chartex" xmlns:cx8="http://schemas.microsoft.com/office/drawing/2016/5/14/chartex" xmlns:mc="http://schemas.openxmlformats.org/markup-compatibility/2006" xmlns:aink="http://schemas.microsoft.com/office/drawing/2016/ink" xmlns:am3d="http://schemas.microsoft.com/office/drawing/2017/model3d" xmlns:o="urn:schemas-microsoft-com:office:office" xmlns:r="http://schemas.openxmlformats.org/officeDocument/2006/relationships" xmlns:m="http://schemas.openxmlformats.org/officeDocument/2006/math" xmlns:v="urn:schemas-microsoft-com:vml" xmlns:wp14="http://schemas.microsoft.com/office/word/2010/wordprocessingDrawing" xmlns:wp="http://schemas.openxmlformats.org/drawingml/2006/wordprocessingDrawing" xmlns:w10="urn:schemas-microsoft-com:office:word" xmlns:w="http://schemas.openxmlformats.org/wordprocessingml/2006/main" xmlns:w14="http://schemas.microsoft.com/office/word/2010/wordml" xmlns:w15="http://schemas.microsoft.com/office/word/2012/wordml" xmlns:w16cex="http://schemas.microsoft.com/office/word/2018/wordml/cex" xmlns:w16cid="http://schemas.microsoft.com/office/word/2016/wordml/cid" xmlns:w16="http://schemas.microsoft.com/office/word/2018/wordml" xmlns:w16sdtdh="http://schemas.microsoft.com/office/word/2020/wordml/sdtdatahash" xmlns:w16se="http://schemas.microsoft.com/office/word/2015/wordml/symex" xmlns:wpg="http://schemas.microsoft.com/office/word/2010/wordprocessingGroup" xmlns:wpi="http://schemas.microsoft.com/office/word/2010/wordprocessingInk" xmlns:wne="http://schemas.microsoft.com/office/word/2006/wordml" xmlns:wps="http://schemas.microsoft.com/office/word/2010/wordprocessingShape" mc:Ignorable="w14 w15 w16se w16cid w16 w16cex w16sdtdh wp14">
+<w:document xmlns:wpc="http://schemas.microsoft.com/office/word/2010/wordprocessingCanvas" xmlns:cx="http://schemas.microsoft.com/office/drawing/2014/chartex" xmlns:cx1="http://schemas.microsoft.com/office/drawing/2015/9/8/chartex" xmlns:cx2="http://schemas.microsoft.com/office/drawing/2015/10/21/chartex" xmlns:cx3="http://schemas.microsoft.com/office/drawing/2016/5/9/chartex" xmlns:cx4="http://schemas.microsoft.com/office/drawing/2016/5/10/chartex" xmlns:cx5="http://schemas.microsoft.com/office/drawing/2016/5/11/chartex" xmlns:cx6="http://schemas.microsoft.com/office/drawing/2016/5/12/chartex" xmlns:cx7="http://schemas.microsoft.com/office/drawing/2016/5/13/chartex" xmlns:cx8="http://schemas.microsoft.com/office/drawing/2016/5/14/chartex" xmlns:mc="http://schemas.openxmlformats.org/markup-compatibility/2006" xmlns:aink="http://schemas.microsoft.com/office/drawing/2016/ink" xmlns:am3d="http://schemas.microsoft.com/office/drawing/2017/model3d" xmlns:o="urn:schemas-microsoft-com:office:office" xmlns:oel="http://schemas.microsoft.com/office/2019/extlst" xmlns:r="http://schemas.openxmlformats.org/officeDocument/2006/relationships" xmlns:m="http://schemas.openxmlformats.org/officeDocument/2006/math" xmlns:v="urn:schemas-microsoft-com:vml" xmlns:wp14="http://schemas.microsoft.com/office/word/2010/wordprocessingDrawing" xmlns:wp="http://schemas.openxmlformats.org/drawingml/2006/wordprocessingDrawing" xmlns:w10="urn:schemas-microsoft-com:office:word" xmlns:w="http://schemas.openxmlformats.org/wordprocessingml/2006/main" xmlns:w14="http://schemas.microsoft.com/office/word/2010/wordml" xmlns:w15="http://schemas.microsoft.com/office/word/2012/wordml" xmlns:w16cex="http://schemas.microsoft.com/office/word/2018/wordml/cex" xmlns:w16cid="http://schemas.microsoft.com/office/word/2016/wordml/cid" xmlns:w16="http://schemas.microsoft.com/office/word/2018/wordml" xmlns:w16du="http://schemas.microsoft.com/office/word/2023/wordml/word16du" xmlns:w16sdtdh="http://schemas.microsoft.com/office/word/2020/wordml/sdtdatahash" xmlns:w16se="http://schemas.microsoft.com/office/word/2015/wordml/symex" xmlns:wpg="http://schemas.microsoft.com/office/word/2010/wordprocessingGroup" xmlns:wpi="http://schemas.microsoft.com/office/word/2010/wordprocessingInk" xmlns:wne="http://schemas.microsoft.com/office/word/2006/wordml" xmlns:wps="http://schemas.microsoft.com/office/word/2010/wordprocessingShape" mc:Ignorable="w14 w15 w16se w16cid w16 w16cex w16sdtdh w16du wp14">
   <w:body>
     <w:p>
       <w:pPr>
@@ -11,6 +11,9 @@
         </w:numPr>
       </w:pPr>
       <w:r>
+        <w:t>/</w:t>
+      </w:r>
+      <w:r>
         <w:t xml:space="preserve">Write algorithm for Lab1 here. </w:t>
       </w:r>
     </w:p>
@@ -35,6 +38,302 @@
         <w:t>Algorithm</w:t>
       </w:r>
     </w:p>
+    <w:p/>
+    <w:p>
+      <w:pPr>
+        <w:rPr>
+          <w:sz w:val="28"/>
+          <w:szCs w:val="28"/>
+        </w:rPr>
+      </w:pPr>
+      <w:r>
+        <w:rPr>
+          <w:sz w:val="28"/>
+          <w:szCs w:val="28"/>
+        </w:rPr>
+        <w:t>Algorithm Operation Procedure</w:t>
+      </w:r>
+    </w:p>
+    <w:p/>
+    <w:p>
+      <w:r>
+        <w:t xml:space="preserve">I.   </w:t>
+      </w:r>
+      <w:r>
+        <w:t xml:space="preserve">   </w:t>
+      </w:r>
+      <w:r>
+        <w:t xml:space="preserve">Set constants </w:t>
+      </w:r>
+    </w:p>
+    <w:p>
+      <w:pPr>
+        <w:pStyle w:val="ListParagraph"/>
+        <w:numPr>
+          <w:ilvl w:val="1"/>
+          <w:numId w:val="5"/>
+        </w:numPr>
+      </w:pPr>
+      <w:r>
+        <w:t>Coder should set constants (Height, Pointer per meter, points per Par) for two different hill type using ‘’if’’ statements</w:t>
+      </w:r>
+    </w:p>
+    <w:p>
+      <w:pPr>
+        <w:pStyle w:val="ListParagraph"/>
+        <w:numPr>
+          <w:ilvl w:val="2"/>
+          <w:numId w:val="5"/>
+        </w:numPr>
+      </w:pPr>
+      <w:r>
+        <w:t>If hill type = “Normal”</w:t>
+      </w:r>
+    </w:p>
+    <w:p>
+      <w:pPr>
+        <w:pStyle w:val="ListParagraph"/>
+        <w:numPr>
+          <w:ilvl w:val="3"/>
+          <w:numId w:val="5"/>
+        </w:numPr>
+      </w:pPr>
+      <w:r>
+        <w:t>Height = 46</w:t>
+      </w:r>
+    </w:p>
+    <w:p>
+      <w:pPr>
+        <w:pStyle w:val="ListParagraph"/>
+        <w:numPr>
+          <w:ilvl w:val="3"/>
+          <w:numId w:val="5"/>
+        </w:numPr>
+      </w:pPr>
+      <w:r>
+        <w:t>Points = 2</w:t>
+      </w:r>
+    </w:p>
+    <w:p>
+      <w:pPr>
+        <w:pStyle w:val="ListParagraph"/>
+        <w:numPr>
+          <w:ilvl w:val="3"/>
+          <w:numId w:val="5"/>
+        </w:numPr>
+      </w:pPr>
+      <w:r>
+        <w:t>Par = 90</w:t>
+      </w:r>
+    </w:p>
+    <w:p>
+      <w:pPr>
+        <w:pStyle w:val="ListParagraph"/>
+        <w:numPr>
+          <w:ilvl w:val="2"/>
+          <w:numId w:val="5"/>
+        </w:numPr>
+      </w:pPr>
+      <w:r>
+        <w:t>If hill type = “Large”</w:t>
+      </w:r>
+    </w:p>
+    <w:p>
+      <w:pPr>
+        <w:pStyle w:val="ListParagraph"/>
+        <w:numPr>
+          <w:ilvl w:val="3"/>
+          <w:numId w:val="5"/>
+        </w:numPr>
+      </w:pPr>
+      <w:r>
+        <w:t xml:space="preserve">Height = 70 </w:t>
+      </w:r>
+    </w:p>
+    <w:p>
+      <w:pPr>
+        <w:pStyle w:val="ListParagraph"/>
+        <w:numPr>
+          <w:ilvl w:val="3"/>
+          <w:numId w:val="5"/>
+        </w:numPr>
+      </w:pPr>
+      <w:r>
+        <w:t>Points = 1.8</w:t>
+      </w:r>
+    </w:p>
+    <w:p>
+      <w:pPr>
+        <w:pStyle w:val="ListParagraph"/>
+        <w:numPr>
+          <w:ilvl w:val="3"/>
+          <w:numId w:val="5"/>
+        </w:numPr>
+      </w:pPr>
+      <w:r>
+        <w:t>Par</w:t>
+      </w:r>
+      <w:r>
+        <w:t xml:space="preserve"> </w:t>
+      </w:r>
+      <w:r>
+        <w:t>= 120</w:t>
+      </w:r>
+    </w:p>
+    <w:p>
+      <w:r>
+        <w:t xml:space="preserve">II. </w:t>
+      </w:r>
+      <w:r>
+        <w:t xml:space="preserve"> </w:t>
+      </w:r>
+      <w:r>
+        <w:t xml:space="preserve">   </w:t>
+      </w:r>
+      <w:r>
+        <w:t>User Input</w:t>
+      </w:r>
+    </w:p>
+    <w:p>
+      <w:pPr>
+        <w:pStyle w:val="ListParagraph"/>
+        <w:numPr>
+          <w:ilvl w:val="1"/>
+          <w:numId w:val="2"/>
+        </w:numPr>
+      </w:pPr>
+      <w:r>
+        <w:t xml:space="preserve">User should be prompted to input </w:t>
+      </w:r>
+      <w:r>
+        <w:t>two</w:t>
+      </w:r>
+      <w:r>
+        <w:t xml:space="preserve"> values:</w:t>
+      </w:r>
+      <w:r>
+        <w:t xml:space="preserve">  </w:t>
+      </w:r>
+    </w:p>
+    <w:p>
+      <w:pPr>
+        <w:pStyle w:val="ListParagraph"/>
+        <w:numPr>
+          <w:ilvl w:val="0"/>
+          <w:numId w:val="4"/>
+        </w:numPr>
+      </w:pPr>
+      <w:r>
+        <w:t>What is the type of ski jump?</w:t>
+      </w:r>
+    </w:p>
+    <w:p>
+      <w:pPr>
+        <w:ind w:left="1650"/>
+      </w:pPr>
+      <w:r>
+        <w:t xml:space="preserve">ii.    What is the skiers speed at the end of the jump in km/h? </w:t>
+      </w:r>
+    </w:p>
+    <w:p>
+      <w:r>
+        <w:t xml:space="preserve">III.     Distance Calculation </w:t>
+      </w:r>
+    </w:p>
+    <w:p>
+      <w:pPr>
+        <w:pStyle w:val="ListParagraph"/>
+        <w:numPr>
+          <w:ilvl w:val="0"/>
+          <w:numId w:val="7"/>
+        </w:numPr>
+      </w:pPr>
+      <w:r>
+        <w:t>Code should run a “time in air” and a “distance” calculation based on the users answers to the “if” statements</w:t>
+      </w:r>
+    </w:p>
+    <w:p>
+      <w:pPr>
+        <w:ind w:left="735" w:firstLine="1425"/>
+      </w:pPr>
+      <w:r>
+        <w:t xml:space="preserve">i.    Time in air calculation: </w:t>
+      </w:r>
+      <w:r>
+        <w:t>sqrt((2*height)/9.8)</w:t>
+      </w:r>
+    </w:p>
+    <w:p>
+      <w:pPr>
+        <w:ind w:left="1455" w:firstLine="705"/>
+      </w:pPr>
+      <w:r>
+        <w:t xml:space="preserve">ii.   Assign calculation to value </w:t>
+      </w:r>
+      <w:r>
+        <w:t>‘</w:t>
+      </w:r>
+      <w:r>
+        <w:t>time_air</w:t>
+      </w:r>
+      <w:r>
+        <w:t>’</w:t>
+      </w:r>
+    </w:p>
+    <w:p>
+      <w:r>
+        <w:t xml:space="preserve">                                        iii. </w:t>
+      </w:r>
+      <w:r>
+        <w:t xml:space="preserve">Distance calculation: </w:t>
+      </w:r>
+      <w:r>
+        <w:t>jumper’s speed * time in the air</w:t>
+      </w:r>
+    </w:p>
+    <w:p>
+      <w:r>
+        <w:t xml:space="preserve">IV.     Points Calculations </w:t>
+      </w:r>
+    </w:p>
+    <w:p>
+      <w:r>
+        <w:tab/>
+        <w:t xml:space="preserve">        a.  Code should run a points calculation based on distance traveled</w:t>
+      </w:r>
+    </w:p>
+    <w:p>
+      <w:pPr>
+        <w:ind w:left="1440" w:firstLine="720"/>
+      </w:pPr>
+      <w:r>
+        <w:t xml:space="preserve">i.  Points calculator: </w:t>
+      </w:r>
+      <w:r>
+        <w:t>60 + (distance - par)*points_per_meter</w:t>
+      </w:r>
+    </w:p>
+    <w:p>
+      <w:pPr>
+        <w:ind w:left="1440" w:firstLine="720"/>
+      </w:pPr>
+      <w:r>
+        <w:t>ii. Assign calculation to value ‘points’</w:t>
+      </w:r>
+    </w:p>
+    <w:p>
+      <w:r>
+        <w:t xml:space="preserve">V.    Output </w:t>
+      </w:r>
+    </w:p>
+    <w:p>
+      <w:r>
+        <w:t xml:space="preserve">                   a.   Code should output “Increased</w:t>
+      </w:r>
+    </w:p>
+    <w:p/>
+    <w:p/>
+    <w:p/>
     <w:sectPr>
       <w:pgSz w:w="12240" w:h="15840"/>
       <w:pgMar w:top="1440" w:right="1440" w:bottom="1440" w:left="1440" w:header="720" w:footer="720" w:gutter="0"/>
@@ -46,8 +345,548 @@
 </file>
 
 <file path=word/numbering.xml><?xml version="1.0" encoding="utf-8"?>
-<w:numbering xmlns:wpc="http://schemas.microsoft.com/office/word/2010/wordprocessingCanvas" xmlns:cx="http://schemas.microsoft.com/office/drawing/2014/chartex" xmlns:cx1="http://schemas.microsoft.com/office/drawing/2015/9/8/chartex" xmlns:cx2="http://schemas.microsoft.com/office/drawing/2015/10/21/chartex" xmlns:cx3="http://schemas.microsoft.com/office/drawing/2016/5/9/chartex" xmlns:cx4="http://schemas.microsoft.com/office/drawing/2016/5/10/chartex" xmlns:cx5="http://schemas.microsoft.com/office/drawing/2016/5/11/chartex" xmlns:cx6="http://schemas.microsoft.com/office/drawing/2016/5/12/chartex" xmlns:cx7="http://schemas.microsoft.com/office/drawing/2016/5/13/chartex" xmlns:cx8="http://schemas.microsoft.com/office/drawing/2016/5/14/chartex" xmlns:mc="http://schemas.openxmlformats.org/markup-compatibility/2006" xmlns:aink="http://schemas.microsoft.com/office/drawing/2016/ink" xmlns:am3d="http://schemas.microsoft.com/office/drawing/2017/model3d" xmlns:o="urn:schemas-microsoft-com:office:office" xmlns:r="http://schemas.openxmlformats.org/officeDocument/2006/relationships" xmlns:m="http://schemas.openxmlformats.org/officeDocument/2006/math" xmlns:v="urn:schemas-microsoft-com:vml" xmlns:wp14="http://schemas.microsoft.com/office/word/2010/wordprocessingDrawing" xmlns:wp="http://schemas.openxmlformats.org/drawingml/2006/wordprocessingDrawing" xmlns:w10="urn:schemas-microsoft-com:office:word" xmlns:w="http://schemas.openxmlformats.org/wordprocessingml/2006/main" xmlns:w14="http://schemas.microsoft.com/office/word/2010/wordml" xmlns:w15="http://schemas.microsoft.com/office/word/2012/wordml" xmlns:w16cex="http://schemas.microsoft.com/office/word/2018/wordml/cex" xmlns:w16cid="http://schemas.microsoft.com/office/word/2016/wordml/cid" xmlns:w16="http://schemas.microsoft.com/office/word/2018/wordml" xmlns:w16sdtdh="http://schemas.microsoft.com/office/word/2020/wordml/sdtdatahash" xmlns:w16se="http://schemas.microsoft.com/office/word/2015/wordml/symex" xmlns:wpg="http://schemas.microsoft.com/office/word/2010/wordprocessingGroup" xmlns:wpi="http://schemas.microsoft.com/office/word/2010/wordprocessingInk" xmlns:wne="http://schemas.microsoft.com/office/word/2006/wordml" xmlns:wps="http://schemas.microsoft.com/office/word/2010/wordprocessingShape" mc:Ignorable="w14 w15 w16se w16cid w16 w16cex w16sdtdh wp14">
+<w:numbering xmlns:wpc="http://schemas.microsoft.com/office/word/2010/wordprocessingCanvas" xmlns:cx="http://schemas.microsoft.com/office/drawing/2014/chartex" xmlns:cx1="http://schemas.microsoft.com/office/drawing/2015/9/8/chartex" xmlns:cx2="http://schemas.microsoft.com/office/drawing/2015/10/21/chartex" xmlns:cx3="http://schemas.microsoft.com/office/drawing/2016/5/9/chartex" xmlns:cx4="http://schemas.microsoft.com/office/drawing/2016/5/10/chartex" xmlns:cx5="http://schemas.microsoft.com/office/drawing/2016/5/11/chartex" xmlns:cx6="http://schemas.microsoft.com/office/drawing/2016/5/12/chartex" xmlns:cx7="http://schemas.microsoft.com/office/drawing/2016/5/13/chartex" xmlns:cx8="http://schemas.microsoft.com/office/drawing/2016/5/14/chartex" xmlns:mc="http://schemas.openxmlformats.org/markup-compatibility/2006" xmlns:aink="http://schemas.microsoft.com/office/drawing/2016/ink" xmlns:am3d="http://schemas.microsoft.com/office/drawing/2017/model3d" xmlns:o="urn:schemas-microsoft-com:office:office" xmlns:oel="http://schemas.microsoft.com/office/2019/extlst" xmlns:r="http://schemas.openxmlformats.org/officeDocument/2006/relationships" xmlns:m="http://schemas.openxmlformats.org/officeDocument/2006/math" xmlns:v="urn:schemas-microsoft-com:vml" xmlns:wp14="http://schemas.microsoft.com/office/word/2010/wordprocessingDrawing" xmlns:wp="http://schemas.openxmlformats.org/drawingml/2006/wordprocessingDrawing" xmlns:w10="urn:schemas-microsoft-com:office:word" xmlns:w="http://schemas.openxmlformats.org/wordprocessingml/2006/main" xmlns:w14="http://schemas.microsoft.com/office/word/2010/wordml" xmlns:w15="http://schemas.microsoft.com/office/word/2012/wordml" xmlns:w16cex="http://schemas.microsoft.com/office/word/2018/wordml/cex" xmlns:w16cid="http://schemas.microsoft.com/office/word/2016/wordml/cid" xmlns:w16="http://schemas.microsoft.com/office/word/2018/wordml" xmlns:w16du="http://schemas.microsoft.com/office/word/2023/wordml/word16du" xmlns:w16sdtdh="http://schemas.microsoft.com/office/word/2020/wordml/sdtdatahash" xmlns:w16se="http://schemas.microsoft.com/office/word/2015/wordml/symex" xmlns:wpg="http://schemas.microsoft.com/office/word/2010/wordprocessingGroup" xmlns:wpi="http://schemas.microsoft.com/office/word/2010/wordprocessingInk" xmlns:wne="http://schemas.microsoft.com/office/word/2006/wordml" xmlns:wps="http://schemas.microsoft.com/office/word/2010/wordprocessingShape" mc:Ignorable="w14 w15 w16se w16cid w16 w16cex w16sdtdh w16du wp14">
   <w:abstractNum w:abstractNumId="0" w15:restartNumberingAfterBreak="0">
+    <w:nsid w:val="066A44C1"/>
+    <w:multiLevelType w:val="hybridMultilevel"/>
+    <w:tmpl w:val="41D01B14"/>
+    <w:lvl w:ilvl="0" w:tplc="1A70AB18">
+      <w:start w:val="9"/>
+      <w:numFmt w:val="lowerLetter"/>
+      <w:lvlText w:val="%1."/>
+      <w:lvlJc w:val="left"/>
+      <w:pPr>
+        <w:ind w:left="2010" w:hanging="360"/>
+      </w:pPr>
+      <w:rPr>
+        <w:rFonts w:hint="default"/>
+      </w:rPr>
+    </w:lvl>
+    <w:lvl w:ilvl="1" w:tplc="04090019" w:tentative="1">
+      <w:start w:val="1"/>
+      <w:numFmt w:val="lowerLetter"/>
+      <w:lvlText w:val="%2."/>
+      <w:lvlJc w:val="left"/>
+      <w:pPr>
+        <w:ind w:left="2730" w:hanging="360"/>
+      </w:pPr>
+    </w:lvl>
+    <w:lvl w:ilvl="2" w:tplc="0409001B" w:tentative="1">
+      <w:start w:val="1"/>
+      <w:numFmt w:val="lowerRoman"/>
+      <w:lvlText w:val="%3."/>
+      <w:lvlJc w:val="right"/>
+      <w:pPr>
+        <w:ind w:left="3450" w:hanging="180"/>
+      </w:pPr>
+    </w:lvl>
+    <w:lvl w:ilvl="3" w:tplc="0409000F" w:tentative="1">
+      <w:start w:val="1"/>
+      <w:numFmt w:val="decimal"/>
+      <w:lvlText w:val="%4."/>
+      <w:lvlJc w:val="left"/>
+      <w:pPr>
+        <w:ind w:left="4170" w:hanging="360"/>
+      </w:pPr>
+    </w:lvl>
+    <w:lvl w:ilvl="4" w:tplc="04090019" w:tentative="1">
+      <w:start w:val="1"/>
+      <w:numFmt w:val="lowerLetter"/>
+      <w:lvlText w:val="%5."/>
+      <w:lvlJc w:val="left"/>
+      <w:pPr>
+        <w:ind w:left="4890" w:hanging="360"/>
+      </w:pPr>
+    </w:lvl>
+    <w:lvl w:ilvl="5" w:tplc="0409001B" w:tentative="1">
+      <w:start w:val="1"/>
+      <w:numFmt w:val="lowerRoman"/>
+      <w:lvlText w:val="%6."/>
+      <w:lvlJc w:val="right"/>
+      <w:pPr>
+        <w:ind w:left="5610" w:hanging="180"/>
+      </w:pPr>
+    </w:lvl>
+    <w:lvl w:ilvl="6" w:tplc="0409000F" w:tentative="1">
+      <w:start w:val="1"/>
+      <w:numFmt w:val="decimal"/>
+      <w:lvlText w:val="%7."/>
+      <w:lvlJc w:val="left"/>
+      <w:pPr>
+        <w:ind w:left="6330" w:hanging="360"/>
+      </w:pPr>
+    </w:lvl>
+    <w:lvl w:ilvl="7" w:tplc="04090019" w:tentative="1">
+      <w:start w:val="1"/>
+      <w:numFmt w:val="lowerLetter"/>
+      <w:lvlText w:val="%8."/>
+      <w:lvlJc w:val="left"/>
+      <w:pPr>
+        <w:ind w:left="7050" w:hanging="360"/>
+      </w:pPr>
+    </w:lvl>
+    <w:lvl w:ilvl="8" w:tplc="0409001B" w:tentative="1">
+      <w:start w:val="1"/>
+      <w:numFmt w:val="lowerRoman"/>
+      <w:lvlText w:val="%9."/>
+      <w:lvlJc w:val="right"/>
+      <w:pPr>
+        <w:ind w:left="7770" w:hanging="180"/>
+      </w:pPr>
+    </w:lvl>
+  </w:abstractNum>
+  <w:abstractNum w:abstractNumId="1" w15:restartNumberingAfterBreak="0">
+    <w:nsid w:val="10967CEF"/>
+    <w:multiLevelType w:val="hybridMultilevel"/>
+    <w:tmpl w:val="A072B1FC"/>
+    <w:lvl w:ilvl="0" w:tplc="AE789EF0">
+      <w:start w:val="1"/>
+      <w:numFmt w:val="upperRoman"/>
+      <w:lvlText w:val="%1."/>
+      <w:lvlJc w:val="left"/>
+      <w:pPr>
+        <w:ind w:left="1080" w:hanging="720"/>
+      </w:pPr>
+      <w:rPr>
+        <w:rFonts w:asciiTheme="minorHAnsi" w:eastAsiaTheme="minorEastAsia" w:hAnsiTheme="minorHAnsi" w:cstheme="minorBidi"/>
+      </w:rPr>
+    </w:lvl>
+    <w:lvl w:ilvl="1" w:tplc="04090019">
+      <w:start w:val="1"/>
+      <w:numFmt w:val="lowerLetter"/>
+      <w:lvlText w:val="%2."/>
+      <w:lvlJc w:val="left"/>
+      <w:pPr>
+        <w:ind w:left="1440" w:hanging="360"/>
+      </w:pPr>
+    </w:lvl>
+    <w:lvl w:ilvl="2" w:tplc="AD08A82E">
+      <w:start w:val="1"/>
+      <w:numFmt w:val="lowerRoman"/>
+      <w:lvlText w:val="%3."/>
+      <w:lvlJc w:val="left"/>
+      <w:pPr>
+        <w:ind w:left="2700" w:hanging="720"/>
+      </w:pPr>
+      <w:rPr>
+        <w:rFonts w:hint="default"/>
+      </w:rPr>
+    </w:lvl>
+    <w:lvl w:ilvl="3" w:tplc="0409000F" w:tentative="1">
+      <w:start w:val="1"/>
+      <w:numFmt w:val="decimal"/>
+      <w:lvlText w:val="%4."/>
+      <w:lvlJc w:val="left"/>
+      <w:pPr>
+        <w:ind w:left="2880" w:hanging="360"/>
+      </w:pPr>
+    </w:lvl>
+    <w:lvl w:ilvl="4" w:tplc="04090019" w:tentative="1">
+      <w:start w:val="1"/>
+      <w:numFmt w:val="lowerLetter"/>
+      <w:lvlText w:val="%5."/>
+      <w:lvlJc w:val="left"/>
+      <w:pPr>
+        <w:ind w:left="3600" w:hanging="360"/>
+      </w:pPr>
+    </w:lvl>
+    <w:lvl w:ilvl="5" w:tplc="0409001B" w:tentative="1">
+      <w:start w:val="1"/>
+      <w:numFmt w:val="lowerRoman"/>
+      <w:lvlText w:val="%6."/>
+      <w:lvlJc w:val="right"/>
+      <w:pPr>
+        <w:ind w:left="4320" w:hanging="180"/>
+      </w:pPr>
+    </w:lvl>
+    <w:lvl w:ilvl="6" w:tplc="0409000F" w:tentative="1">
+      <w:start w:val="1"/>
+      <w:numFmt w:val="decimal"/>
+      <w:lvlText w:val="%7."/>
+      <w:lvlJc w:val="left"/>
+      <w:pPr>
+        <w:ind w:left="5040" w:hanging="360"/>
+      </w:pPr>
+    </w:lvl>
+    <w:lvl w:ilvl="7" w:tplc="04090019" w:tentative="1">
+      <w:start w:val="1"/>
+      <w:numFmt w:val="lowerLetter"/>
+      <w:lvlText w:val="%8."/>
+      <w:lvlJc w:val="left"/>
+      <w:pPr>
+        <w:ind w:left="5760" w:hanging="360"/>
+      </w:pPr>
+    </w:lvl>
+    <w:lvl w:ilvl="8" w:tplc="0409001B" w:tentative="1">
+      <w:start w:val="1"/>
+      <w:numFmt w:val="lowerRoman"/>
+      <w:lvlText w:val="%9."/>
+      <w:lvlJc w:val="right"/>
+      <w:pPr>
+        <w:ind w:left="6480" w:hanging="180"/>
+      </w:pPr>
+    </w:lvl>
+  </w:abstractNum>
+  <w:abstractNum w:abstractNumId="2" w15:restartNumberingAfterBreak="0">
+    <w:nsid w:val="28C66674"/>
+    <w:multiLevelType w:val="hybridMultilevel"/>
+    <w:tmpl w:val="2AF2CB38"/>
+    <w:lvl w:ilvl="0" w:tplc="8C0AD4B2">
+      <w:start w:val="1"/>
+      <w:numFmt w:val="lowerLetter"/>
+      <w:lvlText w:val="%1."/>
+      <w:lvlJc w:val="left"/>
+      <w:pPr>
+        <w:ind w:left="1080" w:hanging="360"/>
+      </w:pPr>
+      <w:rPr>
+        <w:rFonts w:hint="default"/>
+      </w:rPr>
+    </w:lvl>
+    <w:lvl w:ilvl="1" w:tplc="04090019" w:tentative="1">
+      <w:start w:val="1"/>
+      <w:numFmt w:val="lowerLetter"/>
+      <w:lvlText w:val="%2."/>
+      <w:lvlJc w:val="left"/>
+      <w:pPr>
+        <w:ind w:left="1800" w:hanging="360"/>
+      </w:pPr>
+    </w:lvl>
+    <w:lvl w:ilvl="2" w:tplc="0409001B" w:tentative="1">
+      <w:start w:val="1"/>
+      <w:numFmt w:val="lowerRoman"/>
+      <w:lvlText w:val="%3."/>
+      <w:lvlJc w:val="right"/>
+      <w:pPr>
+        <w:ind w:left="2520" w:hanging="180"/>
+      </w:pPr>
+    </w:lvl>
+    <w:lvl w:ilvl="3" w:tplc="0409000F" w:tentative="1">
+      <w:start w:val="1"/>
+      <w:numFmt w:val="decimal"/>
+      <w:lvlText w:val="%4."/>
+      <w:lvlJc w:val="left"/>
+      <w:pPr>
+        <w:ind w:left="3240" w:hanging="360"/>
+      </w:pPr>
+    </w:lvl>
+    <w:lvl w:ilvl="4" w:tplc="04090019" w:tentative="1">
+      <w:start w:val="1"/>
+      <w:numFmt w:val="lowerLetter"/>
+      <w:lvlText w:val="%5."/>
+      <w:lvlJc w:val="left"/>
+      <w:pPr>
+        <w:ind w:left="3960" w:hanging="360"/>
+      </w:pPr>
+    </w:lvl>
+    <w:lvl w:ilvl="5" w:tplc="0409001B" w:tentative="1">
+      <w:start w:val="1"/>
+      <w:numFmt w:val="lowerRoman"/>
+      <w:lvlText w:val="%6."/>
+      <w:lvlJc w:val="right"/>
+      <w:pPr>
+        <w:ind w:left="4680" w:hanging="180"/>
+      </w:pPr>
+    </w:lvl>
+    <w:lvl w:ilvl="6" w:tplc="0409000F" w:tentative="1">
+      <w:start w:val="1"/>
+      <w:numFmt w:val="decimal"/>
+      <w:lvlText w:val="%7."/>
+      <w:lvlJc w:val="left"/>
+      <w:pPr>
+        <w:ind w:left="5400" w:hanging="360"/>
+      </w:pPr>
+    </w:lvl>
+    <w:lvl w:ilvl="7" w:tplc="04090019" w:tentative="1">
+      <w:start w:val="1"/>
+      <w:numFmt w:val="lowerLetter"/>
+      <w:lvlText w:val="%8."/>
+      <w:lvlJc w:val="left"/>
+      <w:pPr>
+        <w:ind w:left="6120" w:hanging="360"/>
+      </w:pPr>
+    </w:lvl>
+    <w:lvl w:ilvl="8" w:tplc="0409001B" w:tentative="1">
+      <w:start w:val="1"/>
+      <w:numFmt w:val="lowerRoman"/>
+      <w:lvlText w:val="%9."/>
+      <w:lvlJc w:val="right"/>
+      <w:pPr>
+        <w:ind w:left="6840" w:hanging="180"/>
+      </w:pPr>
+    </w:lvl>
+  </w:abstractNum>
+  <w:abstractNum w:abstractNumId="3" w15:restartNumberingAfterBreak="0">
+    <w:nsid w:val="2CAE3D3F"/>
+    <w:multiLevelType w:val="hybridMultilevel"/>
+    <w:tmpl w:val="88E2BDD2"/>
+    <w:lvl w:ilvl="0" w:tplc="9692E0EE">
+      <w:start w:val="1"/>
+      <w:numFmt w:val="lowerLetter"/>
+      <w:lvlText w:val="%1."/>
+      <w:lvlJc w:val="left"/>
+      <w:pPr>
+        <w:ind w:left="1080" w:hanging="360"/>
+      </w:pPr>
+      <w:rPr>
+        <w:rFonts w:hint="default"/>
+      </w:rPr>
+    </w:lvl>
+    <w:lvl w:ilvl="1" w:tplc="04090019" w:tentative="1">
+      <w:start w:val="1"/>
+      <w:numFmt w:val="lowerLetter"/>
+      <w:lvlText w:val="%2."/>
+      <w:lvlJc w:val="left"/>
+      <w:pPr>
+        <w:ind w:left="1800" w:hanging="360"/>
+      </w:pPr>
+    </w:lvl>
+    <w:lvl w:ilvl="2" w:tplc="0409001B" w:tentative="1">
+      <w:start w:val="1"/>
+      <w:numFmt w:val="lowerRoman"/>
+      <w:lvlText w:val="%3."/>
+      <w:lvlJc w:val="right"/>
+      <w:pPr>
+        <w:ind w:left="2520" w:hanging="180"/>
+      </w:pPr>
+    </w:lvl>
+    <w:lvl w:ilvl="3" w:tplc="0409000F" w:tentative="1">
+      <w:start w:val="1"/>
+      <w:numFmt w:val="decimal"/>
+      <w:lvlText w:val="%4."/>
+      <w:lvlJc w:val="left"/>
+      <w:pPr>
+        <w:ind w:left="3240" w:hanging="360"/>
+      </w:pPr>
+    </w:lvl>
+    <w:lvl w:ilvl="4" w:tplc="04090019" w:tentative="1">
+      <w:start w:val="1"/>
+      <w:numFmt w:val="lowerLetter"/>
+      <w:lvlText w:val="%5."/>
+      <w:lvlJc w:val="left"/>
+      <w:pPr>
+        <w:ind w:left="3960" w:hanging="360"/>
+      </w:pPr>
+    </w:lvl>
+    <w:lvl w:ilvl="5" w:tplc="0409001B" w:tentative="1">
+      <w:start w:val="1"/>
+      <w:numFmt w:val="lowerRoman"/>
+      <w:lvlText w:val="%6."/>
+      <w:lvlJc w:val="right"/>
+      <w:pPr>
+        <w:ind w:left="4680" w:hanging="180"/>
+      </w:pPr>
+    </w:lvl>
+    <w:lvl w:ilvl="6" w:tplc="0409000F" w:tentative="1">
+      <w:start w:val="1"/>
+      <w:numFmt w:val="decimal"/>
+      <w:lvlText w:val="%7."/>
+      <w:lvlJc w:val="left"/>
+      <w:pPr>
+        <w:ind w:left="5400" w:hanging="360"/>
+      </w:pPr>
+    </w:lvl>
+    <w:lvl w:ilvl="7" w:tplc="04090019" w:tentative="1">
+      <w:start w:val="1"/>
+      <w:numFmt w:val="lowerLetter"/>
+      <w:lvlText w:val="%8."/>
+      <w:lvlJc w:val="left"/>
+      <w:pPr>
+        <w:ind w:left="6120" w:hanging="360"/>
+      </w:pPr>
+    </w:lvl>
+    <w:lvl w:ilvl="8" w:tplc="0409001B" w:tentative="1">
+      <w:start w:val="1"/>
+      <w:numFmt w:val="lowerRoman"/>
+      <w:lvlText w:val="%9."/>
+      <w:lvlJc w:val="right"/>
+      <w:pPr>
+        <w:ind w:left="6840" w:hanging="180"/>
+      </w:pPr>
+    </w:lvl>
+  </w:abstractNum>
+  <w:abstractNum w:abstractNumId="4" w15:restartNumberingAfterBreak="0">
+    <w:nsid w:val="2CCA7A7A"/>
+    <w:multiLevelType w:val="hybridMultilevel"/>
+    <w:tmpl w:val="154EBBBA"/>
+    <w:lvl w:ilvl="0" w:tplc="E0944498">
+      <w:start w:val="1"/>
+      <w:numFmt w:val="upperRoman"/>
+      <w:lvlText w:val="%1."/>
+      <w:lvlJc w:val="left"/>
+      <w:pPr>
+        <w:ind w:left="1080" w:hanging="720"/>
+      </w:pPr>
+      <w:rPr>
+        <w:rFonts w:hint="default"/>
+      </w:rPr>
+    </w:lvl>
+    <w:lvl w:ilvl="1" w:tplc="04090019">
+      <w:start w:val="1"/>
+      <w:numFmt w:val="lowerLetter"/>
+      <w:lvlText w:val="%2."/>
+      <w:lvlJc w:val="left"/>
+      <w:pPr>
+        <w:ind w:left="1440" w:hanging="360"/>
+      </w:pPr>
+    </w:lvl>
+    <w:lvl w:ilvl="2" w:tplc="0409001B">
+      <w:start w:val="1"/>
+      <w:numFmt w:val="lowerRoman"/>
+      <w:lvlText w:val="%3."/>
+      <w:lvlJc w:val="right"/>
+      <w:pPr>
+        <w:ind w:left="2160" w:hanging="180"/>
+      </w:pPr>
+    </w:lvl>
+    <w:lvl w:ilvl="3" w:tplc="6C962B02">
+      <w:start w:val="1"/>
+      <w:numFmt w:val="decimal"/>
+      <w:lvlText w:val="%4."/>
+      <w:lvlJc w:val="left"/>
+      <w:pPr>
+        <w:ind w:left="2880" w:hanging="360"/>
+      </w:pPr>
+      <w:rPr>
+        <w:rFonts w:hint="default"/>
+      </w:rPr>
+    </w:lvl>
+    <w:lvl w:ilvl="4" w:tplc="04090019" w:tentative="1">
+      <w:start w:val="1"/>
+      <w:numFmt w:val="lowerLetter"/>
+      <w:lvlText w:val="%5."/>
+      <w:lvlJc w:val="left"/>
+      <w:pPr>
+        <w:ind w:left="3600" w:hanging="360"/>
+      </w:pPr>
+    </w:lvl>
+    <w:lvl w:ilvl="5" w:tplc="0409001B" w:tentative="1">
+      <w:start w:val="1"/>
+      <w:numFmt w:val="lowerRoman"/>
+      <w:lvlText w:val="%6."/>
+      <w:lvlJc w:val="right"/>
+      <w:pPr>
+        <w:ind w:left="4320" w:hanging="180"/>
+      </w:pPr>
+    </w:lvl>
+    <w:lvl w:ilvl="6" w:tplc="0409000F" w:tentative="1">
+      <w:start w:val="1"/>
+      <w:numFmt w:val="decimal"/>
+      <w:lvlText w:val="%7."/>
+      <w:lvlJc w:val="left"/>
+      <w:pPr>
+        <w:ind w:left="5040" w:hanging="360"/>
+      </w:pPr>
+    </w:lvl>
+    <w:lvl w:ilvl="7" w:tplc="04090019" w:tentative="1">
+      <w:start w:val="1"/>
+      <w:numFmt w:val="lowerLetter"/>
+      <w:lvlText w:val="%8."/>
+      <w:lvlJc w:val="left"/>
+      <w:pPr>
+        <w:ind w:left="5760" w:hanging="360"/>
+      </w:pPr>
+    </w:lvl>
+    <w:lvl w:ilvl="8" w:tplc="0409001B" w:tentative="1">
+      <w:start w:val="1"/>
+      <w:numFmt w:val="lowerRoman"/>
+      <w:lvlText w:val="%9."/>
+      <w:lvlJc w:val="right"/>
+      <w:pPr>
+        <w:ind w:left="6480" w:hanging="180"/>
+      </w:pPr>
+    </w:lvl>
+  </w:abstractNum>
+  <w:abstractNum w:abstractNumId="5" w15:restartNumberingAfterBreak="0">
+    <w:nsid w:val="427E0B4A"/>
+    <w:multiLevelType w:val="hybridMultilevel"/>
+    <w:tmpl w:val="A4A49240"/>
+    <w:lvl w:ilvl="0" w:tplc="8CECADEC">
+      <w:start w:val="9"/>
+      <w:numFmt w:val="lowerLetter"/>
+      <w:lvlText w:val="%1."/>
+      <w:lvlJc w:val="left"/>
+      <w:pPr>
+        <w:ind w:left="1800" w:hanging="360"/>
+      </w:pPr>
+      <w:rPr>
+        <w:rFonts w:hint="default"/>
+      </w:rPr>
+    </w:lvl>
+    <w:lvl w:ilvl="1" w:tplc="04090019" w:tentative="1">
+      <w:start w:val="1"/>
+      <w:numFmt w:val="lowerLetter"/>
+      <w:lvlText w:val="%2."/>
+      <w:lvlJc w:val="left"/>
+      <w:pPr>
+        <w:ind w:left="2520" w:hanging="360"/>
+      </w:pPr>
+    </w:lvl>
+    <w:lvl w:ilvl="2" w:tplc="0409001B" w:tentative="1">
+      <w:start w:val="1"/>
+      <w:numFmt w:val="lowerRoman"/>
+      <w:lvlText w:val="%3."/>
+      <w:lvlJc w:val="right"/>
+      <w:pPr>
+        <w:ind w:left="3240" w:hanging="180"/>
+      </w:pPr>
+    </w:lvl>
+    <w:lvl w:ilvl="3" w:tplc="0409000F" w:tentative="1">
+      <w:start w:val="1"/>
+      <w:numFmt w:val="decimal"/>
+      <w:lvlText w:val="%4."/>
+      <w:lvlJc w:val="left"/>
+      <w:pPr>
+        <w:ind w:left="3960" w:hanging="360"/>
+      </w:pPr>
+    </w:lvl>
+    <w:lvl w:ilvl="4" w:tplc="04090019" w:tentative="1">
+      <w:start w:val="1"/>
+      <w:numFmt w:val="lowerLetter"/>
+      <w:lvlText w:val="%5."/>
+      <w:lvlJc w:val="left"/>
+      <w:pPr>
+        <w:ind w:left="4680" w:hanging="360"/>
+      </w:pPr>
+    </w:lvl>
+    <w:lvl w:ilvl="5" w:tplc="0409001B" w:tentative="1">
+      <w:start w:val="1"/>
+      <w:numFmt w:val="lowerRoman"/>
+      <w:lvlText w:val="%6."/>
+      <w:lvlJc w:val="right"/>
+      <w:pPr>
+        <w:ind w:left="5400" w:hanging="180"/>
+      </w:pPr>
+    </w:lvl>
+    <w:lvl w:ilvl="6" w:tplc="0409000F" w:tentative="1">
+      <w:start w:val="1"/>
+      <w:numFmt w:val="decimal"/>
+      <w:lvlText w:val="%7."/>
+      <w:lvlJc w:val="left"/>
+      <w:pPr>
+        <w:ind w:left="6120" w:hanging="360"/>
+      </w:pPr>
+    </w:lvl>
+    <w:lvl w:ilvl="7" w:tplc="04090019" w:tentative="1">
+      <w:start w:val="1"/>
+      <w:numFmt w:val="lowerLetter"/>
+      <w:lvlText w:val="%8."/>
+      <w:lvlJc w:val="left"/>
+      <w:pPr>
+        <w:ind w:left="6840" w:hanging="360"/>
+      </w:pPr>
+    </w:lvl>
+    <w:lvl w:ilvl="8" w:tplc="0409001B" w:tentative="1">
+      <w:start w:val="1"/>
+      <w:numFmt w:val="lowerRoman"/>
+      <w:lvlText w:val="%9."/>
+      <w:lvlJc w:val="right"/>
+      <w:pPr>
+        <w:ind w:left="7560" w:hanging="180"/>
+      </w:pPr>
+    </w:lvl>
+  </w:abstractNum>
+  <w:abstractNum w:abstractNumId="6" w15:restartNumberingAfterBreak="0">
     <w:nsid w:val="511C70D1"/>
     <w:multiLevelType w:val="hybridMultilevel"/>
     <w:tmpl w:val="A6768C0E"/>
@@ -133,14 +972,216 @@
       </w:pPr>
     </w:lvl>
   </w:abstractNum>
-  <w:num w:numId="1">
+  <w:abstractNum w:abstractNumId="7" w15:restartNumberingAfterBreak="0">
+    <w:nsid w:val="5B8E0D23"/>
+    <w:multiLevelType w:val="hybridMultilevel"/>
+    <w:tmpl w:val="5FE8E69C"/>
+    <w:lvl w:ilvl="0" w:tplc="06F688AA">
+      <w:start w:val="1"/>
+      <w:numFmt w:val="lowerLetter"/>
+      <w:lvlText w:val="%1."/>
+      <w:lvlJc w:val="left"/>
+      <w:pPr>
+        <w:ind w:left="1455" w:hanging="360"/>
+      </w:pPr>
+      <w:rPr>
+        <w:rFonts w:hint="default"/>
+      </w:rPr>
+    </w:lvl>
+    <w:lvl w:ilvl="1" w:tplc="04090019" w:tentative="1">
+      <w:start w:val="1"/>
+      <w:numFmt w:val="lowerLetter"/>
+      <w:lvlText w:val="%2."/>
+      <w:lvlJc w:val="left"/>
+      <w:pPr>
+        <w:ind w:left="2175" w:hanging="360"/>
+      </w:pPr>
+    </w:lvl>
+    <w:lvl w:ilvl="2" w:tplc="0409001B" w:tentative="1">
+      <w:start w:val="1"/>
+      <w:numFmt w:val="lowerRoman"/>
+      <w:lvlText w:val="%3."/>
+      <w:lvlJc w:val="right"/>
+      <w:pPr>
+        <w:ind w:left="2895" w:hanging="180"/>
+      </w:pPr>
+    </w:lvl>
+    <w:lvl w:ilvl="3" w:tplc="0409000F" w:tentative="1">
+      <w:start w:val="1"/>
+      <w:numFmt w:val="decimal"/>
+      <w:lvlText w:val="%4."/>
+      <w:lvlJc w:val="left"/>
+      <w:pPr>
+        <w:ind w:left="3615" w:hanging="360"/>
+      </w:pPr>
+    </w:lvl>
+    <w:lvl w:ilvl="4" w:tplc="04090019" w:tentative="1">
+      <w:start w:val="1"/>
+      <w:numFmt w:val="lowerLetter"/>
+      <w:lvlText w:val="%5."/>
+      <w:lvlJc w:val="left"/>
+      <w:pPr>
+        <w:ind w:left="4335" w:hanging="360"/>
+      </w:pPr>
+    </w:lvl>
+    <w:lvl w:ilvl="5" w:tplc="0409001B" w:tentative="1">
+      <w:start w:val="1"/>
+      <w:numFmt w:val="lowerRoman"/>
+      <w:lvlText w:val="%6."/>
+      <w:lvlJc w:val="right"/>
+      <w:pPr>
+        <w:ind w:left="5055" w:hanging="180"/>
+      </w:pPr>
+    </w:lvl>
+    <w:lvl w:ilvl="6" w:tplc="0409000F" w:tentative="1">
+      <w:start w:val="1"/>
+      <w:numFmt w:val="decimal"/>
+      <w:lvlText w:val="%7."/>
+      <w:lvlJc w:val="left"/>
+      <w:pPr>
+        <w:ind w:left="5775" w:hanging="360"/>
+      </w:pPr>
+    </w:lvl>
+    <w:lvl w:ilvl="7" w:tplc="04090019" w:tentative="1">
+      <w:start w:val="1"/>
+      <w:numFmt w:val="lowerLetter"/>
+      <w:lvlText w:val="%8."/>
+      <w:lvlJc w:val="left"/>
+      <w:pPr>
+        <w:ind w:left="6495" w:hanging="360"/>
+      </w:pPr>
+    </w:lvl>
+    <w:lvl w:ilvl="8" w:tplc="0409001B" w:tentative="1">
+      <w:start w:val="1"/>
+      <w:numFmt w:val="lowerRoman"/>
+      <w:lvlText w:val="%9."/>
+      <w:lvlJc w:val="right"/>
+      <w:pPr>
+        <w:ind w:left="7215" w:hanging="180"/>
+      </w:pPr>
+    </w:lvl>
+  </w:abstractNum>
+  <w:abstractNum w:abstractNumId="8" w15:restartNumberingAfterBreak="0">
+    <w:nsid w:val="5F6A3B56"/>
+    <w:multiLevelType w:val="hybridMultilevel"/>
+    <w:tmpl w:val="E302476A"/>
+    <w:lvl w:ilvl="0" w:tplc="090A2676">
+      <w:start w:val="1"/>
+      <w:numFmt w:val="lowerLetter"/>
+      <w:lvlText w:val="%1."/>
+      <w:lvlJc w:val="left"/>
+      <w:pPr>
+        <w:ind w:left="1515" w:hanging="360"/>
+      </w:pPr>
+      <w:rPr>
+        <w:rFonts w:hint="default"/>
+      </w:rPr>
+    </w:lvl>
+    <w:lvl w:ilvl="1" w:tplc="04090019" w:tentative="1">
+      <w:start w:val="1"/>
+      <w:numFmt w:val="lowerLetter"/>
+      <w:lvlText w:val="%2."/>
+      <w:lvlJc w:val="left"/>
+      <w:pPr>
+        <w:ind w:left="2235" w:hanging="360"/>
+      </w:pPr>
+    </w:lvl>
+    <w:lvl w:ilvl="2" w:tplc="0409001B" w:tentative="1">
+      <w:start w:val="1"/>
+      <w:numFmt w:val="lowerRoman"/>
+      <w:lvlText w:val="%3."/>
+      <w:lvlJc w:val="right"/>
+      <w:pPr>
+        <w:ind w:left="2955" w:hanging="180"/>
+      </w:pPr>
+    </w:lvl>
+    <w:lvl w:ilvl="3" w:tplc="0409000F" w:tentative="1">
+      <w:start w:val="1"/>
+      <w:numFmt w:val="decimal"/>
+      <w:lvlText w:val="%4."/>
+      <w:lvlJc w:val="left"/>
+      <w:pPr>
+        <w:ind w:left="3675" w:hanging="360"/>
+      </w:pPr>
+    </w:lvl>
+    <w:lvl w:ilvl="4" w:tplc="04090019" w:tentative="1">
+      <w:start w:val="1"/>
+      <w:numFmt w:val="lowerLetter"/>
+      <w:lvlText w:val="%5."/>
+      <w:lvlJc w:val="left"/>
+      <w:pPr>
+        <w:ind w:left="4395" w:hanging="360"/>
+      </w:pPr>
+    </w:lvl>
+    <w:lvl w:ilvl="5" w:tplc="0409001B" w:tentative="1">
+      <w:start w:val="1"/>
+      <w:numFmt w:val="lowerRoman"/>
+      <w:lvlText w:val="%6."/>
+      <w:lvlJc w:val="right"/>
+      <w:pPr>
+        <w:ind w:left="5115" w:hanging="180"/>
+      </w:pPr>
+    </w:lvl>
+    <w:lvl w:ilvl="6" w:tplc="0409000F" w:tentative="1">
+      <w:start w:val="1"/>
+      <w:numFmt w:val="decimal"/>
+      <w:lvlText w:val="%7."/>
+      <w:lvlJc w:val="left"/>
+      <w:pPr>
+        <w:ind w:left="5835" w:hanging="360"/>
+      </w:pPr>
+    </w:lvl>
+    <w:lvl w:ilvl="7" w:tplc="04090019" w:tentative="1">
+      <w:start w:val="1"/>
+      <w:numFmt w:val="lowerLetter"/>
+      <w:lvlText w:val="%8."/>
+      <w:lvlJc w:val="left"/>
+      <w:pPr>
+        <w:ind w:left="6555" w:hanging="360"/>
+      </w:pPr>
+    </w:lvl>
+    <w:lvl w:ilvl="8" w:tplc="0409001B" w:tentative="1">
+      <w:start w:val="1"/>
+      <w:numFmt w:val="lowerRoman"/>
+      <w:lvlText w:val="%9."/>
+      <w:lvlJc w:val="right"/>
+      <w:pPr>
+        <w:ind w:left="7275" w:hanging="180"/>
+      </w:pPr>
+    </w:lvl>
+  </w:abstractNum>
+  <w:num w:numId="1" w16cid:durableId="672223887">
+    <w:abstractNumId w:val="6"/>
+  </w:num>
+  <w:num w:numId="2" w16cid:durableId="620184881">
+    <w:abstractNumId w:val="1"/>
+  </w:num>
+  <w:num w:numId="3" w16cid:durableId="42995540">
+    <w:abstractNumId w:val="5"/>
+  </w:num>
+  <w:num w:numId="4" w16cid:durableId="1101683087">
     <w:abstractNumId w:val="0"/>
+  </w:num>
+  <w:num w:numId="5" w16cid:durableId="1582251965">
+    <w:abstractNumId w:val="4"/>
+  </w:num>
+  <w:num w:numId="6" w16cid:durableId="1609314808">
+    <w:abstractNumId w:val="2"/>
+  </w:num>
+  <w:num w:numId="7" w16cid:durableId="2124029176">
+    <w:abstractNumId w:val="7"/>
+  </w:num>
+  <w:num w:numId="8" w16cid:durableId="1438023226">
+    <w:abstractNumId w:val="3"/>
+  </w:num>
+  <w:num w:numId="9" w16cid:durableId="1885411202">
+    <w:abstractNumId w:val="8"/>
   </w:num>
 </w:numbering>
 </file>
 
 <file path=word/styles.xml><?xml version="1.0" encoding="utf-8"?>
-<w:styles xmlns:mc="http://schemas.openxmlformats.org/markup-compatibility/2006" xmlns:r="http://schemas.openxmlformats.org/officeDocument/2006/relationships" xmlns:w="http://schemas.openxmlformats.org/wordprocessingml/2006/main" xmlns:w14="http://schemas.microsoft.com/office/word/2010/wordml" xmlns:w15="http://schemas.microsoft.com/office/word/2012/wordml" xmlns:w16cex="http://schemas.microsoft.com/office/word/2018/wordml/cex" xmlns:w16cid="http://schemas.microsoft.com/office/word/2016/wordml/cid" xmlns:w16="http://schemas.microsoft.com/office/word/2018/wordml" xmlns:w16sdtdh="http://schemas.microsoft.com/office/word/2020/wordml/sdtdatahash" xmlns:w16se="http://schemas.microsoft.com/office/word/2015/wordml/symex" mc:Ignorable="w14 w15 w16se w16cid w16 w16cex w16sdtdh">
+<w:styles xmlns:mc="http://schemas.openxmlformats.org/markup-compatibility/2006" xmlns:r="http://schemas.openxmlformats.org/officeDocument/2006/relationships" xmlns:w="http://schemas.openxmlformats.org/wordprocessingml/2006/main" xmlns:w14="http://schemas.microsoft.com/office/word/2010/wordml" xmlns:w15="http://schemas.microsoft.com/office/word/2012/wordml" xmlns:w16cex="http://schemas.microsoft.com/office/word/2018/wordml/cex" xmlns:w16cid="http://schemas.microsoft.com/office/word/2016/wordml/cid" xmlns:w16="http://schemas.microsoft.com/office/word/2018/wordml" xmlns:w16du="http://schemas.microsoft.com/office/word/2023/wordml/word16du" xmlns:w16sdtdh="http://schemas.microsoft.com/office/word/2020/wordml/sdtdatahash" xmlns:w16se="http://schemas.microsoft.com/office/word/2015/wordml/symex" mc:Ignorable="w14 w15 w16se w16cid w16 w16cex w16sdtdh w16du">
   <w:docDefaults>
     <w:rPrDefault>
       <w:rPr>
@@ -580,7 +1621,6 @@
   <w:style w:type="character" w:default="1" w:styleId="DefaultParagraphFont">
     <w:name w:val="Default Paragraph Font"/>
     <w:uiPriority w:val="1"/>
-    <w:semiHidden/>
     <w:unhideWhenUsed/>
   </w:style>
   <w:style w:type="table" w:default="1" w:styleId="TableNormal">
@@ -781,6 +1821,17 @@
       <w:sz w:val="32"/>
       <w:szCs w:val="32"/>
     </w:rPr>
+  </w:style>
+  <w:style w:type="paragraph" w:styleId="ListParagraph">
+    <w:name w:val="List Paragraph"/>
+    <w:basedOn w:val="Normal"/>
+    <w:uiPriority w:val="34"/>
+    <w:qFormat/>
+    <w:rsid w:val="007A7EAC"/>
+    <w:pPr>
+      <w:ind w:left="720"/>
+      <w:contextualSpacing/>
+    </w:pPr>
   </w:style>
 </w:styles>
 </file>

</xml_diff>

<commit_message>
Commit algorithm with flow chart
</commit_message>
<xml_diff>
--- a/algorithm.docx
+++ b/algorithm.docx
@@ -1,6 +1,6 @@
 
 <file path=word/document.xml><?xml version="1.0" encoding="utf-8"?>
-<w:document xmlns:wpc="http://schemas.microsoft.com/office/word/2010/wordprocessingCanvas" xmlns:cx="http://schemas.microsoft.com/office/drawing/2014/chartex" xmlns:cx1="http://schemas.microsoft.com/office/drawing/2015/9/8/chartex" xmlns:cx2="http://schemas.microsoft.com/office/drawing/2015/10/21/chartex" xmlns:cx3="http://schemas.microsoft.com/office/drawing/2016/5/9/chartex" xmlns:cx4="http://schemas.microsoft.com/office/drawing/2016/5/10/chartex" xmlns:cx5="http://schemas.microsoft.com/office/drawing/2016/5/11/chartex" xmlns:cx6="http://schemas.microsoft.com/office/drawing/2016/5/12/chartex" xmlns:cx7="http://schemas.microsoft.com/office/drawing/2016/5/13/chartex" xmlns:cx8="http://schemas.microsoft.com/office/drawing/2016/5/14/chartex" xmlns:mc="http://schemas.openxmlformats.org/markup-compatibility/2006" xmlns:aink="http://schemas.microsoft.com/office/drawing/2016/ink" xmlns:am3d="http://schemas.microsoft.com/office/drawing/2017/model3d" xmlns:o="urn:schemas-microsoft-com:office:office" xmlns:oel="http://schemas.microsoft.com/office/2019/extlst" xmlns:r="http://schemas.openxmlformats.org/officeDocument/2006/relationships" xmlns:m="http://schemas.openxmlformats.org/officeDocument/2006/math" xmlns:v="urn:schemas-microsoft-com:vml" xmlns:wp14="http://schemas.microsoft.com/office/word/2010/wordprocessingDrawing" xmlns:wp="http://schemas.openxmlformats.org/drawingml/2006/wordprocessingDrawing" xmlns:w10="urn:schemas-microsoft-com:office:word" xmlns:w="http://schemas.openxmlformats.org/wordprocessingml/2006/main" xmlns:w14="http://schemas.microsoft.com/office/word/2010/wordml" xmlns:w15="http://schemas.microsoft.com/office/word/2012/wordml" xmlns:w16cex="http://schemas.microsoft.com/office/word/2018/wordml/cex" xmlns:w16cid="http://schemas.microsoft.com/office/word/2016/wordml/cid" xmlns:w16="http://schemas.microsoft.com/office/word/2018/wordml" xmlns:w16du="http://schemas.microsoft.com/office/word/2023/wordml/word16du" xmlns:w16sdtdh="http://schemas.microsoft.com/office/word/2020/wordml/sdtdatahash" xmlns:w16se="http://schemas.microsoft.com/office/word/2015/wordml/symex" xmlns:wpg="http://schemas.microsoft.com/office/word/2010/wordprocessingGroup" xmlns:wpi="http://schemas.microsoft.com/office/word/2010/wordprocessingInk" xmlns:wne="http://schemas.microsoft.com/office/word/2006/wordml" xmlns:wps="http://schemas.microsoft.com/office/word/2010/wordprocessingShape" mc:Ignorable="w14 w15 w16se w16cid w16 w16cex w16sdtdh w16du wp14">
+<w:document xmlns:wpc="http://schemas.microsoft.com/office/word/2010/wordprocessingCanvas" xmlns:cx="http://schemas.microsoft.com/office/drawing/2014/chartex" xmlns:cx1="http://schemas.microsoft.com/office/drawing/2015/9/8/chartex" xmlns:cx2="http://schemas.microsoft.com/office/drawing/2015/10/21/chartex" xmlns:cx3="http://schemas.microsoft.com/office/drawing/2016/5/9/chartex" xmlns:cx4="http://schemas.microsoft.com/office/drawing/2016/5/10/chartex" xmlns:cx5="http://schemas.microsoft.com/office/drawing/2016/5/11/chartex" xmlns:cx6="http://schemas.microsoft.com/office/drawing/2016/5/12/chartex" xmlns:cx7="http://schemas.microsoft.com/office/drawing/2016/5/13/chartex" xmlns:cx8="http://schemas.microsoft.com/office/drawing/2016/5/14/chartex" xmlns:mc="http://schemas.openxmlformats.org/markup-compatibility/2006" xmlns:aink="http://schemas.microsoft.com/office/drawing/2016/ink" xmlns:am3d="http://schemas.microsoft.com/office/drawing/2017/model3d" xmlns:o="urn:schemas-microsoft-com:office:office" xmlns:oel="http://schemas.microsoft.com/office/2019/extlst" xmlns:r="http://schemas.openxmlformats.org/officeDocument/2006/relationships" xmlns:m="http://schemas.openxmlformats.org/officeDocument/2006/math" xmlns:v="urn:schemas-microsoft-com:vml" xmlns:wp14="http://schemas.microsoft.com/office/word/2010/wordprocessingDrawing" xmlns:wp="http://schemas.openxmlformats.org/drawingml/2006/wordprocessingDrawing" xmlns:w10="urn:schemas-microsoft-com:office:word" xmlns:w="http://schemas.openxmlformats.org/wordprocessingml/2006/main" xmlns:w14="http://schemas.microsoft.com/office/word/2010/wordml" xmlns:w15="http://schemas.microsoft.com/office/word/2012/wordml" xmlns:w16cex="http://schemas.microsoft.com/office/word/2018/wordml/cex" xmlns:w16cid="http://schemas.microsoft.com/office/word/2016/wordml/cid" xmlns:w16="http://schemas.microsoft.com/office/word/2018/wordml" xmlns:w16sdtdh="http://schemas.microsoft.com/office/word/2020/wordml/sdtdatahash" xmlns:w16se="http://schemas.microsoft.com/office/word/2015/wordml/symex" xmlns:wpg="http://schemas.microsoft.com/office/word/2010/wordprocessingGroup" xmlns:wpi="http://schemas.microsoft.com/office/word/2010/wordprocessingInk" xmlns:wne="http://schemas.microsoft.com/office/word/2006/wordml" xmlns:wps="http://schemas.microsoft.com/office/word/2010/wordprocessingShape" mc:Ignorable="w14 w15 w16se w16cid w16 w16cex w16sdtdh wp14">
   <w:body>
     <w:p>
       <w:pPr>
@@ -256,8 +256,13 @@
       <w:pPr>
         <w:ind w:left="735" w:firstLine="1425"/>
       </w:pPr>
-      <w:r>
-        <w:t xml:space="preserve">i.    Time in air calculation: </w:t>
+      <w:proofErr w:type="spellStart"/>
+      <w:r>
+        <w:t>i</w:t>
+      </w:r>
+      <w:proofErr w:type="spellEnd"/>
+      <w:r>
+        <w:t xml:space="preserve">.    Time in air calculation: </w:t>
       </w:r>
       <w:r>
         <w:t>sqrt((2*height)/9.8)</w:t>
@@ -273,9 +278,11 @@
       <w:r>
         <w:t>‘</w:t>
       </w:r>
+      <w:proofErr w:type="spellStart"/>
       <w:r>
         <w:t>time_air</w:t>
       </w:r>
+      <w:proofErr w:type="spellEnd"/>
       <w:r>
         <w:t>’</w:t>
       </w:r>
@@ -306,12 +313,27 @@
       <w:pPr>
         <w:ind w:left="1440" w:firstLine="720"/>
       </w:pPr>
-      <w:r>
-        <w:t xml:space="preserve">i.  Points calculator: </w:t>
-      </w:r>
-      <w:r>
-        <w:t>60 + (distance - par)*points_per_meter</w:t>
-      </w:r>
+      <w:proofErr w:type="spellStart"/>
+      <w:r>
+        <w:t>i</w:t>
+      </w:r>
+      <w:proofErr w:type="spellEnd"/>
+      <w:r>
+        <w:t xml:space="preserve">.  Points calculator: </w:t>
+      </w:r>
+      <w:r>
+        <w:t xml:space="preserve">60 + (distance - </w:t>
+      </w:r>
+      <w:proofErr w:type="gramStart"/>
+      <w:r>
+        <w:t>par)*</w:t>
+      </w:r>
+      <w:proofErr w:type="spellStart"/>
+      <w:proofErr w:type="gramEnd"/>
+      <w:r>
+        <w:t>points_per_meter</w:t>
+      </w:r>
+      <w:proofErr w:type="spellEnd"/>
     </w:p>
     <w:p>
       <w:pPr>
@@ -329,11 +351,136 @@
     <w:p>
       <w:r>
         <w:t xml:space="preserve">                   a.   Code should output “Increased</w:t>
+      </w:r>
+      <w:r>
+        <w:t xml:space="preserve">” value if </w:t>
+      </w:r>
+      <w:proofErr w:type="spellStart"/>
+      <w:r>
+        <w:t>future_pop</w:t>
+      </w:r>
+      <w:proofErr w:type="spellEnd"/>
+      <w:r>
+        <w:t xml:space="preserve"> &gt; </w:t>
+      </w:r>
+      <w:proofErr w:type="spellStart"/>
+      <w:r>
+        <w:t>current_pop</w:t>
+      </w:r>
+      <w:proofErr w:type="spellEnd"/>
+    </w:p>
+    <w:p>
+      <w:r>
+        <w:tab/>
+        <w:t xml:space="preserve">      b.   Code should output “Decreased” value if </w:t>
+      </w:r>
+      <w:proofErr w:type="spellStart"/>
+      <w:r>
+        <w:t>future_pop</w:t>
+      </w:r>
+      <w:proofErr w:type="spellEnd"/>
+      <w:r>
+        <w:t xml:space="preserve"> &lt; </w:t>
+      </w:r>
+      <w:proofErr w:type="spellStart"/>
+      <w:r>
+        <w:t>current_pop</w:t>
+      </w:r>
+      <w:proofErr w:type="spellEnd"/>
+    </w:p>
+    <w:p>
+      <w:r>
+        <w:tab/>
+      </w:r>
+      <w:r>
+        <w:tab/>
+      </w:r>
+      <w:r>
+        <w:tab/>
+      </w:r>
+      <w:proofErr w:type="spellStart"/>
+      <w:r>
+        <w:t>i</w:t>
+      </w:r>
+      <w:proofErr w:type="spellEnd"/>
+      <w:r>
+        <w:t>. Otherwise code should output a “Same” value</w:t>
       </w:r>
     </w:p>
     <w:p/>
     <w:p/>
     <w:p/>
+    <w:p/>
+    <w:p/>
+    <w:p/>
+    <w:p>
+      <w:pPr>
+        <w:rPr>
+          <w:b/>
+          <w:bCs/>
+          <w:sz w:val="36"/>
+          <w:szCs w:val="36"/>
+        </w:rPr>
+      </w:pPr>
+      <w:r>
+        <w:rPr>
+          <w:b/>
+          <w:bCs/>
+          <w:sz w:val="36"/>
+          <w:szCs w:val="36"/>
+        </w:rPr>
+        <w:lastRenderedPageBreak/>
+        <w:t>Flowchart:</w:t>
+      </w:r>
+    </w:p>
+    <w:p>
+      <w:r>
+        <w:rPr>
+          <w:noProof/>
+        </w:rPr>
+        <w:drawing>
+          <wp:inline distT="0" distB="0" distL="0" distR="0" wp14:anchorId="08E9AAC5" wp14:editId="175F2DF2">
+            <wp:extent cx="5092700" cy="4902200"/>
+            <wp:effectExtent l="0" t="0" r="0" b="0"/>
+            <wp:docPr id="1" name="Picture 1" descr="A diagram of a graph&#10;&#10;Description automatically generated"/>
+            <wp:cNvGraphicFramePr>
+              <a:graphicFrameLocks xmlns:a="http://schemas.openxmlformats.org/drawingml/2006/main" noChangeAspect="1"/>
+            </wp:cNvGraphicFramePr>
+            <a:graphic xmlns:a="http://schemas.openxmlformats.org/drawingml/2006/main">
+              <a:graphicData uri="http://schemas.openxmlformats.org/drawingml/2006/picture">
+                <pic:pic xmlns:pic="http://schemas.openxmlformats.org/drawingml/2006/picture">
+                  <pic:nvPicPr>
+                    <pic:cNvPr id="1" name="Picture 1" descr="A diagram of a graph&#10;&#10;Description automatically generated"/>
+                    <pic:cNvPicPr/>
+                  </pic:nvPicPr>
+                  <pic:blipFill>
+                    <a:blip r:embed="rId5">
+                      <a:extLst>
+                        <a:ext uri="{28A0092B-C50C-407E-A947-70E740481C1C}">
+                          <a14:useLocalDpi xmlns:a14="http://schemas.microsoft.com/office/drawing/2010/main" val="0"/>
+                        </a:ext>
+                      </a:extLst>
+                    </a:blip>
+                    <a:stretch>
+                      <a:fillRect/>
+                    </a:stretch>
+                  </pic:blipFill>
+                  <pic:spPr>
+                    <a:xfrm>
+                      <a:off x="0" y="0"/>
+                      <a:ext cx="5092700" cy="4902200"/>
+                    </a:xfrm>
+                    <a:prstGeom prst="rect">
+                      <a:avLst/>
+                    </a:prstGeom>
+                  </pic:spPr>
+                </pic:pic>
+              </a:graphicData>
+            </a:graphic>
+          </wp:inline>
+        </w:drawing>
+      </w:r>
+    </w:p>
     <w:sectPr>
       <w:pgSz w:w="12240" w:h="15840"/>
       <w:pgMar w:top="1440" w:right="1440" w:bottom="1440" w:left="1440" w:header="720" w:footer="720" w:gutter="0"/>
@@ -345,7 +492,7 @@
 </file>
 
 <file path=word/numbering.xml><?xml version="1.0" encoding="utf-8"?>
-<w:numbering xmlns:wpc="http://schemas.microsoft.com/office/word/2010/wordprocessingCanvas" xmlns:cx="http://schemas.microsoft.com/office/drawing/2014/chartex" xmlns:cx1="http://schemas.microsoft.com/office/drawing/2015/9/8/chartex" xmlns:cx2="http://schemas.microsoft.com/office/drawing/2015/10/21/chartex" xmlns:cx3="http://schemas.microsoft.com/office/drawing/2016/5/9/chartex" xmlns:cx4="http://schemas.microsoft.com/office/drawing/2016/5/10/chartex" xmlns:cx5="http://schemas.microsoft.com/office/drawing/2016/5/11/chartex" xmlns:cx6="http://schemas.microsoft.com/office/drawing/2016/5/12/chartex" xmlns:cx7="http://schemas.microsoft.com/office/drawing/2016/5/13/chartex" xmlns:cx8="http://schemas.microsoft.com/office/drawing/2016/5/14/chartex" xmlns:mc="http://schemas.openxmlformats.org/markup-compatibility/2006" xmlns:aink="http://schemas.microsoft.com/office/drawing/2016/ink" xmlns:am3d="http://schemas.microsoft.com/office/drawing/2017/model3d" xmlns:o="urn:schemas-microsoft-com:office:office" xmlns:oel="http://schemas.microsoft.com/office/2019/extlst" xmlns:r="http://schemas.openxmlformats.org/officeDocument/2006/relationships" xmlns:m="http://schemas.openxmlformats.org/officeDocument/2006/math" xmlns:v="urn:schemas-microsoft-com:vml" xmlns:wp14="http://schemas.microsoft.com/office/word/2010/wordprocessingDrawing" xmlns:wp="http://schemas.openxmlformats.org/drawingml/2006/wordprocessingDrawing" xmlns:w10="urn:schemas-microsoft-com:office:word" xmlns:w="http://schemas.openxmlformats.org/wordprocessingml/2006/main" xmlns:w14="http://schemas.microsoft.com/office/word/2010/wordml" xmlns:w15="http://schemas.microsoft.com/office/word/2012/wordml" xmlns:w16cex="http://schemas.microsoft.com/office/word/2018/wordml/cex" xmlns:w16cid="http://schemas.microsoft.com/office/word/2016/wordml/cid" xmlns:w16="http://schemas.microsoft.com/office/word/2018/wordml" xmlns:w16du="http://schemas.microsoft.com/office/word/2023/wordml/word16du" xmlns:w16sdtdh="http://schemas.microsoft.com/office/word/2020/wordml/sdtdatahash" xmlns:w16se="http://schemas.microsoft.com/office/word/2015/wordml/symex" xmlns:wpg="http://schemas.microsoft.com/office/word/2010/wordprocessingGroup" xmlns:wpi="http://schemas.microsoft.com/office/word/2010/wordprocessingInk" xmlns:wne="http://schemas.microsoft.com/office/word/2006/wordml" xmlns:wps="http://schemas.microsoft.com/office/word/2010/wordprocessingShape" mc:Ignorable="w14 w15 w16se w16cid w16 w16cex w16sdtdh w16du wp14">
+<w:numbering xmlns:wpc="http://schemas.microsoft.com/office/word/2010/wordprocessingCanvas" xmlns:cx="http://schemas.microsoft.com/office/drawing/2014/chartex" xmlns:cx1="http://schemas.microsoft.com/office/drawing/2015/9/8/chartex" xmlns:cx2="http://schemas.microsoft.com/office/drawing/2015/10/21/chartex" xmlns:cx3="http://schemas.microsoft.com/office/drawing/2016/5/9/chartex" xmlns:cx4="http://schemas.microsoft.com/office/drawing/2016/5/10/chartex" xmlns:cx5="http://schemas.microsoft.com/office/drawing/2016/5/11/chartex" xmlns:cx6="http://schemas.microsoft.com/office/drawing/2016/5/12/chartex" xmlns:cx7="http://schemas.microsoft.com/office/drawing/2016/5/13/chartex" xmlns:cx8="http://schemas.microsoft.com/office/drawing/2016/5/14/chartex" xmlns:mc="http://schemas.openxmlformats.org/markup-compatibility/2006" xmlns:aink="http://schemas.microsoft.com/office/drawing/2016/ink" xmlns:am3d="http://schemas.microsoft.com/office/drawing/2017/model3d" xmlns:o="urn:schemas-microsoft-com:office:office" xmlns:oel="http://schemas.microsoft.com/office/2019/extlst" xmlns:r="http://schemas.openxmlformats.org/officeDocument/2006/relationships" xmlns:m="http://schemas.openxmlformats.org/officeDocument/2006/math" xmlns:v="urn:schemas-microsoft-com:vml" xmlns:wp14="http://schemas.microsoft.com/office/word/2010/wordprocessingDrawing" xmlns:wp="http://schemas.openxmlformats.org/drawingml/2006/wordprocessingDrawing" xmlns:w10="urn:schemas-microsoft-com:office:word" xmlns:w="http://schemas.openxmlformats.org/wordprocessingml/2006/main" xmlns:w14="http://schemas.microsoft.com/office/word/2010/wordml" xmlns:w15="http://schemas.microsoft.com/office/word/2012/wordml" xmlns:w16cex="http://schemas.microsoft.com/office/word/2018/wordml/cex" xmlns:w16cid="http://schemas.microsoft.com/office/word/2016/wordml/cid" xmlns:w16="http://schemas.microsoft.com/office/word/2018/wordml" xmlns:w16sdtdh="http://schemas.microsoft.com/office/word/2020/wordml/sdtdatahash" xmlns:w16se="http://schemas.microsoft.com/office/word/2015/wordml/symex" xmlns:wpg="http://schemas.microsoft.com/office/word/2010/wordprocessingGroup" xmlns:wpi="http://schemas.microsoft.com/office/word/2010/wordprocessingInk" xmlns:wne="http://schemas.microsoft.com/office/word/2006/wordml" xmlns:wps="http://schemas.microsoft.com/office/word/2010/wordprocessingShape" mc:Ignorable="w14 w15 w16se w16cid w16 w16cex w16sdtdh wp14">
   <w:abstractNum w:abstractNumId="0" w15:restartNumberingAfterBreak="0">
     <w:nsid w:val="066A44C1"/>
     <w:multiLevelType w:val="hybridMultilevel"/>
@@ -1181,7 +1328,7 @@
 </file>
 
 <file path=word/styles.xml><?xml version="1.0" encoding="utf-8"?>
-<w:styles xmlns:mc="http://schemas.openxmlformats.org/markup-compatibility/2006" xmlns:r="http://schemas.openxmlformats.org/officeDocument/2006/relationships" xmlns:w="http://schemas.openxmlformats.org/wordprocessingml/2006/main" xmlns:w14="http://schemas.microsoft.com/office/word/2010/wordml" xmlns:w15="http://schemas.microsoft.com/office/word/2012/wordml" xmlns:w16cex="http://schemas.microsoft.com/office/word/2018/wordml/cex" xmlns:w16cid="http://schemas.microsoft.com/office/word/2016/wordml/cid" xmlns:w16="http://schemas.microsoft.com/office/word/2018/wordml" xmlns:w16du="http://schemas.microsoft.com/office/word/2023/wordml/word16du" xmlns:w16sdtdh="http://schemas.microsoft.com/office/word/2020/wordml/sdtdatahash" xmlns:w16se="http://schemas.microsoft.com/office/word/2015/wordml/symex" mc:Ignorable="w14 w15 w16se w16cid w16 w16cex w16sdtdh w16du">
+<w:styles xmlns:mc="http://schemas.openxmlformats.org/markup-compatibility/2006" xmlns:r="http://schemas.openxmlformats.org/officeDocument/2006/relationships" xmlns:w="http://schemas.openxmlformats.org/wordprocessingml/2006/main" xmlns:w14="http://schemas.microsoft.com/office/word/2010/wordml" xmlns:w15="http://schemas.microsoft.com/office/word/2012/wordml" xmlns:w16cex="http://schemas.microsoft.com/office/word/2018/wordml/cex" xmlns:w16cid="http://schemas.microsoft.com/office/word/2016/wordml/cid" xmlns:w16="http://schemas.microsoft.com/office/word/2018/wordml" xmlns:w16sdtdh="http://schemas.microsoft.com/office/word/2020/wordml/sdtdatahash" xmlns:w16se="http://schemas.microsoft.com/office/word/2015/wordml/symex" mc:Ignorable="w14 w15 w16se w16cid w16 w16cex w16sdtdh">
   <w:docDefaults>
     <w:rPrDefault>
       <w:rPr>
@@ -1621,6 +1768,7 @@
   <w:style w:type="character" w:default="1" w:styleId="DefaultParagraphFont">
     <w:name w:val="Default Paragraph Font"/>
     <w:uiPriority w:val="1"/>
+    <w:semiHidden/>
     <w:unhideWhenUsed/>
   </w:style>
   <w:style w:type="table" w:default="1" w:styleId="TableNormal">

</xml_diff>

<commit_message>
Commit algorithm with flow chart updated
</commit_message>
<xml_diff>
--- a/algorithm.docx
+++ b/algorithm.docx
@@ -57,7 +57,66 @@
     <w:p/>
     <w:p>
       <w:r>
-        <w:t xml:space="preserve">I.   </w:t>
+        <w:t>I.     User input</w:t>
+      </w:r>
+    </w:p>
+    <w:p>
+      <w:pPr>
+        <w:pStyle w:val="ListParagraph"/>
+        <w:numPr>
+          <w:ilvl w:val="1"/>
+          <w:numId w:val="2"/>
+        </w:numPr>
+      </w:pPr>
+      <w:r>
+        <w:t xml:space="preserve">User should be prompted to input </w:t>
+      </w:r>
+      <w:r>
+        <w:t>two</w:t>
+      </w:r>
+      <w:r>
+        <w:t xml:space="preserve"> values:</w:t>
+      </w:r>
+      <w:r>
+        <w:t xml:space="preserve">  </w:t>
+      </w:r>
+    </w:p>
+    <w:p>
+      <w:pPr>
+        <w:pStyle w:val="ListParagraph"/>
+        <w:numPr>
+          <w:ilvl w:val="0"/>
+          <w:numId w:val="4"/>
+        </w:numPr>
+      </w:pPr>
+      <w:r>
+        <w:t xml:space="preserve">What is the </w:t>
+      </w:r>
+      <w:r>
+        <w:t>hill type</w:t>
+      </w:r>
+      <w:r>
+        <w:t>?</w:t>
+      </w:r>
+    </w:p>
+    <w:p>
+      <w:pPr>
+        <w:ind w:left="1650"/>
+      </w:pPr>
+      <w:r>
+        <w:t xml:space="preserve">ii.    What is the skiers speed at the end of the jump in km/h? </w:t>
+      </w:r>
+    </w:p>
+    <w:p/>
+    <w:p>
+      <w:r>
+        <w:t>I</w:t>
+      </w:r>
+      <w:r>
+        <w:t>I.</w:t>
+      </w:r>
+      <w:r>
+        <w:t xml:space="preserve">   </w:t>
       </w:r>
       <w:r>
         <w:t xml:space="preserve">   </w:t>
@@ -181,63 +240,26 @@
       </w:r>
     </w:p>
     <w:p>
-      <w:r>
-        <w:t xml:space="preserve">II. </w:t>
+      <w:pPr>
+        <w:pStyle w:val="ListParagraph"/>
+        <w:ind w:left="2880"/>
+      </w:pPr>
+    </w:p>
+    <w:p>
+      <w:r>
+        <w:t xml:space="preserve">III.     </w:t>
+      </w:r>
+      <w:r>
+        <w:t xml:space="preserve">Distance </w:t>
+      </w:r>
+      <w:r>
+        <w:t>Calculation</w:t>
+      </w:r>
+      <w:r>
+        <w:t>s</w:t>
       </w:r>
       <w:r>
         <w:t xml:space="preserve"> </w:t>
-      </w:r>
-      <w:r>
-        <w:t xml:space="preserve">   </w:t>
-      </w:r>
-      <w:r>
-        <w:t>User Input</w:t>
-      </w:r>
-    </w:p>
-    <w:p>
-      <w:pPr>
-        <w:pStyle w:val="ListParagraph"/>
-        <w:numPr>
-          <w:ilvl w:val="1"/>
-          <w:numId w:val="2"/>
-        </w:numPr>
-      </w:pPr>
-      <w:r>
-        <w:t xml:space="preserve">User should be prompted to input </w:t>
-      </w:r>
-      <w:r>
-        <w:t>two</w:t>
-      </w:r>
-      <w:r>
-        <w:t xml:space="preserve"> values:</w:t>
-      </w:r>
-      <w:r>
-        <w:t xml:space="preserve">  </w:t>
-      </w:r>
-    </w:p>
-    <w:p>
-      <w:pPr>
-        <w:pStyle w:val="ListParagraph"/>
-        <w:numPr>
-          <w:ilvl w:val="0"/>
-          <w:numId w:val="4"/>
-        </w:numPr>
-      </w:pPr>
-      <w:r>
-        <w:t>What is the type of ski jump?</w:t>
-      </w:r>
-    </w:p>
-    <w:p>
-      <w:pPr>
-        <w:ind w:left="1650"/>
-      </w:pPr>
-      <w:r>
-        <w:t xml:space="preserve">ii.    What is the skiers speed at the end of the jump in km/h? </w:t>
-      </w:r>
-    </w:p>
-    <w:p>
-      <w:r>
-        <w:t xml:space="preserve">III.     Distance Calculation </w:t>
       </w:r>
     </w:p>
     <w:p>
@@ -280,7 +302,13 @@
       </w:r>
       <w:proofErr w:type="spellStart"/>
       <w:r>
-        <w:t>time_air</w:t>
+        <w:t>time_</w:t>
+      </w:r>
+      <w:r>
+        <w:t>in_</w:t>
+      </w:r>
+      <w:r>
+        <w:t>air</w:t>
       </w:r>
       <w:proofErr w:type="spellEnd"/>
       <w:r>
@@ -298,6 +326,7 @@
         <w:t>jumper’s speed * time in the air</w:t>
       </w:r>
     </w:p>
+    <w:p/>
     <w:p>
       <w:r>
         <w:t xml:space="preserve">IV.     Points Calculations </w:t>
@@ -344,74 +373,82 @@
       </w:r>
     </w:p>
     <w:p>
+      <w:pPr>
+        <w:ind w:left="1440" w:firstLine="720"/>
+      </w:pPr>
+    </w:p>
+    <w:p>
       <w:r>
         <w:t xml:space="preserve">V.    Output </w:t>
       </w:r>
     </w:p>
     <w:p>
       <w:r>
-        <w:t xml:space="preserve">                   a.   Code should output “Increased</w:t>
+        <w:t xml:space="preserve">                   a. Code should output “</w:t>
+      </w:r>
+      <w:r>
+        <w:t>Congrats on doing better than par</w:t>
       </w:r>
       <w:r>
         <w:t xml:space="preserve">” value if </w:t>
       </w:r>
       <w:proofErr w:type="spellStart"/>
       <w:r>
-        <w:t>future_pop</w:t>
+        <w:t>total_points</w:t>
       </w:r>
       <w:proofErr w:type="spellEnd"/>
       <w:r>
-        <w:t xml:space="preserve"> &gt; </w:t>
+        <w:t xml:space="preserve"> &gt;</w:t>
+      </w:r>
+      <w:r>
+        <w:t>= 61</w:t>
+      </w:r>
+      <w:r>
+        <w:t xml:space="preserve"> </w:t>
+      </w:r>
+    </w:p>
+    <w:p>
+      <w:r>
+        <w:tab/>
+        <w:t xml:space="preserve">      b.   Code should output “</w:t>
+      </w:r>
+      <w:r>
+        <w:t xml:space="preserve">What happened??” value if </w:t>
       </w:r>
       <w:proofErr w:type="spellStart"/>
       <w:r>
-        <w:t>current_pop</w:t>
+        <w:t>total_points</w:t>
       </w:r>
       <w:proofErr w:type="spellEnd"/>
+      <w:r>
+        <w:t xml:space="preserve"> &lt; 10</w:t>
+      </w:r>
     </w:p>
     <w:p>
       <w:r>
         <w:tab/>
-        <w:t xml:space="preserve">      b.   Code should output “Decreased” value if </w:t>
+      </w:r>
+      <w:r>
+        <w:tab/>
+      </w:r>
+      <w:r>
+        <w:tab/>
       </w:r>
       <w:proofErr w:type="spellStart"/>
       <w:r>
-        <w:t>future_pop</w:t>
+        <w:t>i</w:t>
       </w:r>
       <w:proofErr w:type="spellEnd"/>
       <w:r>
-        <w:t xml:space="preserve"> &lt; </w:t>
-      </w:r>
-      <w:proofErr w:type="spellStart"/>
-      <w:r>
-        <w:t>current_pop</w:t>
-      </w:r>
-      <w:proofErr w:type="spellEnd"/>
-    </w:p>
-    <w:p>
-      <w:r>
-        <w:tab/>
-      </w:r>
-      <w:r>
-        <w:tab/>
-      </w:r>
-      <w:r>
-        <w:tab/>
-      </w:r>
-      <w:proofErr w:type="spellStart"/>
-      <w:r>
-        <w:t>i</w:t>
-      </w:r>
-      <w:proofErr w:type="spellEnd"/>
-      <w:r>
-        <w:t>. Otherwise code should output a “Same” value</w:t>
-      </w:r>
-    </w:p>
-    <w:p/>
-    <w:p/>
-    <w:p/>
-    <w:p/>
-    <w:p/>
+        <w:t>. Otherwise code should output a “</w:t>
+      </w:r>
+      <w:r>
+        <w:t>Wow you didn’t go so far</w:t>
+      </w:r>
+      <w:r>
+        <w:t>” value</w:t>
+      </w:r>
+    </w:p>
     <w:p/>
     <w:p>
       <w:pPr>

</xml_diff>